<commit_message>
Esta versión fue entregada a la profa el 10/12/2024.
</commit_message>
<xml_diff>
--- a/Gestion_de_Cursos/Archivos_exportados/2024/2-2024/reconocimientos/Taller_de_sueldos_y_salarios/Reconocimiento_Támara Anzures Bonilla.docx
+++ b/Gestion_de_Cursos/Archivos_exportados/2024/2-2024/reconocimientos/Taller_de_sueldos_y_salarios/Reconocimiento_Támara Anzures Bonilla.docx
@@ -162,14 +162,14 @@
                         </a:ln>
                         <a:extLst>
                           <a:ext uri="{909E8E84-426E-40dd-AFC4-6F175D3DCCD1}">
-                            <a14:hiddenFill xmlns:mo="http://schemas.microsoft.com/office/mac/office/2008/main" xmlns:mv="urn:schemas-microsoft-com:mac:vml" xmlns:a14="http://schemas.microsoft.com/office/drawing/2010/main">
+                            <a14:hiddenFill xmlns:a14="http://schemas.microsoft.com/office/drawing/2010/main" xmlns:mv="urn:schemas-microsoft-com:mac:vml" xmlns:mo="http://schemas.microsoft.com/office/mac/office/2008/main">
                               <a:solidFill>
                                 <a:srgbClr val="FFFFFF"/>
                               </a:solidFill>
                             </a14:hiddenFill>
                           </a:ext>
                           <a:ext uri="{91240B29-F687-4f45-9708-019B960494DF}">
-                            <a14:hiddenLine xmlns:mo="http://schemas.microsoft.com/office/mac/office/2008/main" xmlns:mv="urn:schemas-microsoft-com:mac:vml" xmlns:a14="http://schemas.microsoft.com/office/drawing/2010/main" w="9525">
+                            <a14:hiddenLine xmlns:a14="http://schemas.microsoft.com/office/drawing/2010/main" xmlns:mv="urn:schemas-microsoft-com:mac:vml" xmlns:mo="http://schemas.microsoft.com/office/mac/office/2008/main" w="9525">
                               <a:solidFill>
                                 <a:srgbClr val="000000"/>
                               </a:solidFill>
@@ -568,15 +568,15 @@
         <mc:AlternateContent>
           <mc:Choice Requires="wps">
             <w:drawing>
-              <wp:anchor distT="0" distB="0" distL="114300" distR="114300" simplePos="0" relativeHeight="251662336" behindDoc="0" locked="0" layoutInCell="1" allowOverlap="1" wp14:anchorId="6001436C" wp14:editId="57A17140">
+              <wp:anchor distT="0" distB="0" distL="114300" distR="114300" simplePos="0" relativeHeight="251662336" behindDoc="0" locked="0" layoutInCell="1" allowOverlap="1" wp14:anchorId="6001436C" wp14:editId="7CA23F4F">
                 <wp:simplePos x="0" y="0"/>
                 <wp:positionH relativeFrom="margin">
-                  <wp:posOffset>1142378</wp:posOffset>
+                  <wp:posOffset>16933</wp:posOffset>
                 </wp:positionH>
                 <wp:positionV relativeFrom="paragraph">
-                  <wp:posOffset>79181</wp:posOffset>
+                  <wp:posOffset>81280</wp:posOffset>
                 </wp:positionV>
-                <wp:extent cx="5476240" cy="1298575"/>
+                <wp:extent cx="7743614" cy="1298575"/>
                 <wp:effectExtent l="0" t="0" r="0" b="0"/>
                 <wp:wrapNone/>
                 <wp:docPr id="4" name="Text Box 3"/>
@@ -592,7 +592,7 @@
                       <wps:spPr bwMode="auto">
                         <a:xfrm>
                           <a:off x="0" y="0"/>
-                          <a:ext cx="5476240" cy="1298575"/>
+                          <a:ext cx="7743614" cy="1298575"/>
                         </a:xfrm>
                         <a:prstGeom prst="rect">
                           <a:avLst/>
@@ -603,14 +603,14 @@
                         </a:ln>
                         <a:extLst>
                           <a:ext uri="{909E8E84-426E-40dd-AFC4-6F175D3DCCD1}">
-                            <a14:hiddenFill xmlns:mo="http://schemas.microsoft.com/office/mac/office/2008/main" xmlns:mv="urn:schemas-microsoft-com:mac:vml" xmlns:a14="http://schemas.microsoft.com/office/drawing/2010/main">
+                            <a14:hiddenFill xmlns:a14="http://schemas.microsoft.com/office/drawing/2010/main" xmlns:mv="urn:schemas-microsoft-com:mac:vml" xmlns:mo="http://schemas.microsoft.com/office/mac/office/2008/main">
                               <a:solidFill>
                                 <a:srgbClr val="FFFFFF"/>
                               </a:solidFill>
                             </a14:hiddenFill>
                           </a:ext>
                           <a:ext uri="{91240B29-F687-4f45-9708-019B960494DF}">
-                            <a14:hiddenLine xmlns:mo="http://schemas.microsoft.com/office/mac/office/2008/main" xmlns:mv="urn:schemas-microsoft-com:mac:vml" xmlns:a14="http://schemas.microsoft.com/office/drawing/2010/main" w="9525">
+                            <a14:hiddenLine xmlns:a14="http://schemas.microsoft.com/office/drawing/2010/main" xmlns:mv="urn:schemas-microsoft-com:mac:vml" xmlns:mo="http://schemas.microsoft.com/office/mac/office/2008/main" w="9525">
                               <a:solidFill>
                                 <a:srgbClr val="000000"/>
                               </a:solidFill>
@@ -752,7 +752,11 @@
           </mc:Choice>
           <mc:Fallback>
             <w:pict>
-              <v:shape w14:anchorId="6001436C" id="Text Box 3" o:spid="_x0000_s1027" type="#_x0000_t202" style="position:absolute;margin-left:89.95pt;margin-top:6.25pt;width:431.2pt;height:102.25pt;z-index:251662336;visibility:visible;mso-wrap-style:square;mso-width-percent:0;mso-height-percent:200;mso-wrap-distance-left:9pt;mso-wrap-distance-top:0;mso-wrap-distance-right:9pt;mso-wrap-distance-bottom:0;mso-position-horizontal:absolute;mso-position-horizontal-relative:margin;mso-position-vertical:absolute;mso-position-vertical-relative:text;mso-width-percent:0;mso-height-percent:200;mso-width-relative:margin;mso-height-relative:margin;v-text-anchor:top" o:gfxdata="UEsDBBQABgAIAAAAIQC2gziS/gAAAOEBAAATAAAAW0NvbnRlbnRfVHlwZXNdLnhtbJSRQU7DMBBF 90jcwfIWJU67QAgl6YK0S0CoHGBkTxKLZGx5TGhvj5O2G0SRWNoz/78nu9wcxkFMGNg6quQqL6RA 0s5Y6ir5vt9lD1JwBDIwOMJKHpHlpr69KfdHjyxSmriSfYz+USnWPY7AufNIadK6MEJMx9ApD/oD OlTrorhX2lFEilmcO2RdNtjC5xDF9pCuTyYBB5bi6bQ4syoJ3g9WQ0ymaiLzg5KdCXlKLjvcW893 SUOqXwnz5DrgnHtJTxOsQfEKIT7DmDSUCaxw7Rqn8787ZsmRM9e2VmPeBN4uqYvTtW7jvijg9N/y JsXecLq0q+WD6m8AAAD//wMAUEsDBBQABgAIAAAAIQA4/SH/1gAAAJQBAAALAAAAX3JlbHMvLnJl bHOkkMFqwzAMhu+DvYPRfXGawxijTi+j0GvpHsDYimMaW0Yy2fr2M4PBMnrbUb/Q94l/f/hMi1qR JVI2sOt6UJgd+ZiDgffL8ekFlFSbvV0oo4EbChzGx4f9GRdb25HMsYhqlCwG5lrLq9biZkxWOiqY 22YiTra2kYMu1l1tQD30/bPm3wwYN0x18gb45AdQl1tp5j/sFB2T0FQ7R0nTNEV3j6o9feQzro1i OWA14Fm+Q8a1a8+Bvu/d/dMb2JY5uiPbhG/ktn4cqGU/er3pcvwCAAD//wMAUEsDBBQABgAIAAAA IQCaERMP4gEAAKkDAAAOAAAAZHJzL2Uyb0RvYy54bWysU8Fu2zAMvQ/YPwi6L46NpGmNOEXXIsOA bh3Q7QNkWbaF2aJGKbGzrx+lOGm23YpeBJGUH997pNe3Y9+xvUKnwRQ8nc05U0ZCpU1T8B/ftx+u OXNemEp0YFTBD8rx2837d+vB5iqDFrpKISMQ4/LBFrz13uZJ4mSreuFmYJWhYg3YC08hNkmFYiD0 vkuy+fwqGQAriyCVc5R9OBb5JuLXtZL+qa6d8qwrOHHz8cR4luFMNmuRNyhsq+VEQ7yCRS+0oaZn qAfhBduh/g+q1xLBQe1nEvoE6lpLFTWQmnT+j5rnVlgVtZA5zp5tcm8HK7/un+03ZH78CCMNMIpw 9hHkT8cM3LfCNOoOEYZWiYoap8GyZLAunz4NVrvcBZBy+AIVDVnsPESgscY+uEI6GaHTAA5n09Xo maTkcrG6yhZUklRLs5vr5WoZe4j89LlF5z8p6Fm4FBxpqhFe7B+dD3REfnoSuhnY6q6Lk+3MXwl6 GDKRfmB85O7HcmS6mrQFNSVUB9KDcNwX2m+6tIC/ORtoVwrufu0EKs66z4Y8uUkXQYCPwWK5yijA y0p5WRFGElTBPWfH670/LuTOom5a6nSawh35uNVR4QuriT7tQxQ+7W5YuMs4vnr5wzZ/AAAA//8D AFBLAwQUAAYACAAAACEA1FLk0d8AAAALAQAADwAAAGRycy9kb3ducmV2LnhtbEyPy07DMBBF90j8 gzVI7Khd80gb4lQVassSaCPWbmySiHhsxW4a/p7pCnZzNUd3zhSryfVstEPsPCqYzwQwi7U3HTYK qsP2bgEsJo1G9x6tgh8bYVVeXxU6N/6MH3bcp4ZRCcZcK2hTCjnnsW6t03Hmg0XaffnB6URxaLgZ 9JnKXc+lEE/c6Q7pQquDfWlt/b0/OQUhhV32Ory9rzfbUVSfu0p2zUap25tp/Qws2Sn9wXDRJ3Uo yenoT2gi6ylnyyWhNMhHYBdAPMh7YEcFcp4J4GXB//9Q/gIAAP//AwBQSwECLQAUAAYACAAAACEA toM4kv4AAADhAQAAEwAAAAAAAAAAAAAAAAAAAAAAW0NvbnRlbnRfVHlwZXNdLnhtbFBLAQItABQA BgAIAAAAIQA4/SH/1gAAAJQBAAALAAAAAAAAAAAAAAAAAC8BAABfcmVscy8ucmVsc1BLAQItABQA BgAIAAAAIQCaERMP4gEAAKkDAAAOAAAAAAAAAAAAAAAAAC4CAABkcnMvZTJvRG9jLnhtbFBLAQIt ABQABgAIAAAAIQDUUuTR3wAAAAsBAAAPAAAAAAAAAAAAAAAAADwEAABkcnMvZG93bnJldi54bWxQ SwUGAAAAAAQABADzAAAASAUAAAAA " filled="f" stroked="f">
+              <v:shapetype w14:anchorId="6001436C" id="_x0000_t202" coordsize="21600,21600" o:spt="202" path="m,l,21600r21600,l21600,xe">
+                <v:stroke joinstyle="miter"/>
+                <v:path gradientshapeok="t" o:connecttype="rect"/>
+              </v:shapetype>
+              <v:shape id="Text Box 3" o:spid="_x0000_s1027" type="#_x0000_t202" style="position:absolute;margin-left:1.35pt;margin-top:6.4pt;width:609.75pt;height:102.25pt;z-index:251662336;visibility:visible;mso-wrap-style:square;mso-width-percent:0;mso-height-percent:200;mso-wrap-distance-left:9pt;mso-wrap-distance-top:0;mso-wrap-distance-right:9pt;mso-wrap-distance-bottom:0;mso-position-horizontal:absolute;mso-position-horizontal-relative:margin;mso-position-vertical:absolute;mso-position-vertical-relative:text;mso-width-percent:0;mso-height-percent:200;mso-width-relative:margin;mso-height-relative:margin;v-text-anchor:top" o:gfxdata="UEsDBBQABgAIAAAAIQC2gziS/gAAAOEBAAATAAAAW0NvbnRlbnRfVHlwZXNdLnhtbJSRQU7DMBBF 90jcwfIWJU67QAgl6YK0S0CoHGBkTxKLZGx5TGhvj5O2G0SRWNoz/78nu9wcxkFMGNg6quQqL6RA 0s5Y6ir5vt9lD1JwBDIwOMJKHpHlpr69KfdHjyxSmriSfYz+USnWPY7AufNIadK6MEJMx9ApD/oD OlTrorhX2lFEilmcO2RdNtjC5xDF9pCuTyYBB5bi6bQ4syoJ3g9WQ0ymaiLzg5KdCXlKLjvcW893 SUOqXwnz5DrgnHtJTxOsQfEKIT7DmDSUCaxw7Rqn8787ZsmRM9e2VmPeBN4uqYvTtW7jvijg9N/y JsXecLq0q+WD6m8AAAD//wMAUEsDBBQABgAIAAAAIQA4/SH/1gAAAJQBAAALAAAAX3JlbHMvLnJl bHOkkMFqwzAMhu+DvYPRfXGawxijTi+j0GvpHsDYimMaW0Yy2fr2M4PBMnrbUb/Q94l/f/hMi1qR JVI2sOt6UJgd+ZiDgffL8ekFlFSbvV0oo4EbChzGx4f9GRdb25HMsYhqlCwG5lrLq9biZkxWOiqY 22YiTra2kYMu1l1tQD30/bPm3wwYN0x18gb45AdQl1tp5j/sFB2T0FQ7R0nTNEV3j6o9feQzro1i OWA14Fm+Q8a1a8+Bvu/d/dMb2JY5uiPbhG/ktn4cqGU/er3pcvwCAAD//wMAUEsDBBQABgAIAAAA IQB4vgBA5AEAAKkDAAAOAAAAZHJzL2Uyb0RvYy54bWysU9tu2zAMfR+wfxD0vjjOkqY14hRdiwwD ugvQ9QNkWbaF2aJGKbGzrx8lO2m2vg17EURSPjznkN7cDl3LDgqdBpPzdDbnTBkJpTZ1zp+/795d c+a8MKVowaicH5Xjt9u3bza9zdQCGmhLhYxAjMt6m/PGe5sliZON6oSbgVWGihVgJzyFWCclip7Q uzZZzOdXSQ9YWgSpnKPsw1jk24hfVUr6r1XllGdtzombjyfGswhnst2IrEZhGy0nGuIfWHRCG2p6 hnoQXrA96ldQnZYIDio/k9AlUFVaqqiB1KTzv9Q8NcKqqIXMcfZsk/t/sPLL4cl+Q+aHDzDQAKMI Zx9B/nDMwH0jTK3uEKFvlCipcRosS3rrsunTYLXLXAAp+s9Q0pDF3kMEGirsgiukkxE6DeB4Nl0N nklKrtfL91fpkjNJtXRxc71ar2IPkZ0+t+j8RwUdC5ecI001wovDo/OBjshOT0I3AzvdtnGyrfkj QQ9DJtIPjEfufigGpstJW1BTQHkkPQjjvtB+06UB/MVZT7uSc/dzL1Bx1n4y5MlNulyG5YrBcrVe UICXleKyIowkqJx7zsbrvR8Xcm9R1w11Ok3hjnzc6ajwhdVEn/YhCp92NyzcZRxfvfxh298AAAD/ /wMAUEsDBBQABgAIAAAAIQA9wnKO2wAAAAkBAAAPAAAAZHJzL2Rvd25yZXYueG1sTI9BT8MwDIXv SPyHyEjcWLogUVSaThPaxhEYFees8dpqjRM1WVf+Pd4JfLO/p+f3ytXsBjHhGHtPGpaLDARS421P rYb6a/vwDCImQ9YMnlDDD0ZYVbc3pSmsv9AnTvvUCjahWBgNXUqhkDI2HToTFz4gMTv60ZnE69hK O5oLm7tBqix7ks70xB86E/C1w+a0PzsNIYVd/ja+f6w32ymrv3e16tuN1vd38/oFRMI5/YnhGp+j Q8WZDv5MNopBg8pZyGfFBa5Y8YA4MFjmjyCrUv5vUP0CAAD//wMAUEsBAi0AFAAGAAgAAAAhALaD OJL+AAAA4QEAABMAAAAAAAAAAAAAAAAAAAAAAFtDb250ZW50X1R5cGVzXS54bWxQSwECLQAUAAYA CAAAACEAOP0h/9YAAACUAQAACwAAAAAAAAAAAAAAAAAvAQAAX3JlbHMvLnJlbHNQSwECLQAUAAYA CAAAACEAeL4AQOQBAACpAwAADgAAAAAAAAAAAAAAAAAuAgAAZHJzL2Uyb0RvYy54bWxQSwECLQAU AAYACAAAACEAPcJyjtsAAAAJAQAADwAAAAAAAAAAAAAAAAA+BAAAZHJzL2Rvd25yZXYueG1sUEsF BgAAAAAEAAQA8wAAAEYFAAAAAA== " filled="f" stroked="f">
                 <v:textbox style="mso-fit-shape-to-text:t">
                   <w:txbxContent>
                     <w:p>
@@ -1032,14 +1036,14 @@
                         </a:ln>
                         <a:extLst>
                           <a:ext uri="{909E8E84-426E-40dd-AFC4-6F175D3DCCD1}">
-                            <a14:hiddenFill xmlns:mo="http://schemas.microsoft.com/office/mac/office/2008/main" xmlns:mv="urn:schemas-microsoft-com:mac:vml" xmlns:a14="http://schemas.microsoft.com/office/drawing/2010/main">
+                            <a14:hiddenFill xmlns:a14="http://schemas.microsoft.com/office/drawing/2010/main" xmlns:mv="urn:schemas-microsoft-com:mac:vml" xmlns:mo="http://schemas.microsoft.com/office/mac/office/2008/main">
                               <a:solidFill>
                                 <a:srgbClr val="FFFFFF"/>
                               </a:solidFill>
                             </a14:hiddenFill>
                           </a:ext>
                           <a:ext uri="{91240B29-F687-4f45-9708-019B960494DF}">
-                            <a14:hiddenLine xmlns:mo="http://schemas.microsoft.com/office/mac/office/2008/main" xmlns:mv="urn:schemas-microsoft-com:mac:vml" xmlns:a14="http://schemas.microsoft.com/office/drawing/2010/main" w="9525">
+                            <a14:hiddenLine xmlns:a14="http://schemas.microsoft.com/office/drawing/2010/main" xmlns:mv="urn:schemas-microsoft-com:mac:vml" xmlns:mo="http://schemas.microsoft.com/office/mac/office/2008/main" w="9525">
                               <a:solidFill>
                                 <a:srgbClr val="000000"/>
                               </a:solidFill>
@@ -1177,15 +1181,15 @@
         <mc:AlternateContent>
           <mc:Choice Requires="wps">
             <w:drawing>
-              <wp:anchor distT="0" distB="0" distL="114300" distR="114300" simplePos="0" relativeHeight="251656192" behindDoc="0" locked="0" layoutInCell="1" allowOverlap="1" wp14:anchorId="13518F35" wp14:editId="3AEFA3A5">
+              <wp:anchor distT="0" distB="0" distL="114300" distR="114300" simplePos="0" relativeHeight="251656192" behindDoc="0" locked="0" layoutInCell="1" allowOverlap="1" wp14:anchorId="13518F35" wp14:editId="04077296">
                 <wp:simplePos x="0" y="0"/>
                 <wp:positionH relativeFrom="column">
-                  <wp:posOffset>-60960</wp:posOffset>
+                  <wp:posOffset>-59267</wp:posOffset>
                 </wp:positionH>
                 <wp:positionV relativeFrom="paragraph">
-                  <wp:posOffset>111760</wp:posOffset>
+                  <wp:posOffset>114088</wp:posOffset>
                 </wp:positionV>
-                <wp:extent cx="7736840" cy="431800"/>
+                <wp:extent cx="7819390" cy="431800"/>
                 <wp:effectExtent l="0" t="0" r="0" b="6350"/>
                 <wp:wrapNone/>
                 <wp:docPr id="6" name="Text Box 8"/>
@@ -1201,7 +1205,7 @@
                       <wps:spPr bwMode="auto">
                         <a:xfrm>
                           <a:off x="0" y="0"/>
-                          <a:ext cx="7736840" cy="431800"/>
+                          <a:ext cx="7819390" cy="431800"/>
                         </a:xfrm>
                         <a:prstGeom prst="rect">
                           <a:avLst/>
@@ -1212,14 +1216,14 @@
                         </a:ln>
                         <a:extLst>
                           <a:ext uri="{909E8E84-426E-40dd-AFC4-6F175D3DCCD1}">
-                            <a14:hiddenFill xmlns:mo="http://schemas.microsoft.com/office/mac/office/2008/main" xmlns:mv="urn:schemas-microsoft-com:mac:vml" xmlns:a14="http://schemas.microsoft.com/office/drawing/2010/main">
+                            <a14:hiddenFill xmlns:a14="http://schemas.microsoft.com/office/drawing/2010/main" xmlns:mv="urn:schemas-microsoft-com:mac:vml" xmlns:mo="http://schemas.microsoft.com/office/mac/office/2008/main">
                               <a:solidFill>
                                 <a:srgbClr val="FFFFFF"/>
                               </a:solidFill>
                             </a14:hiddenFill>
                           </a:ext>
                           <a:ext uri="{91240B29-F687-4f45-9708-019B960494DF}">
-                            <a14:hiddenLine xmlns:mo="http://schemas.microsoft.com/office/mac/office/2008/main" xmlns:mv="urn:schemas-microsoft-com:mac:vml" xmlns:a14="http://schemas.microsoft.com/office/drawing/2010/main" w="9525">
+                            <a14:hiddenLine xmlns:a14="http://schemas.microsoft.com/office/drawing/2010/main" xmlns:mv="urn:schemas-microsoft-com:mac:vml" xmlns:mo="http://schemas.microsoft.com/office/mac/office/2008/main" w="9525">
                               <a:solidFill>
                                 <a:srgbClr val="000000"/>
                               </a:solidFill>
@@ -1273,7 +1277,7 @@
           </mc:Choice>
           <mc:Fallback>
             <w:pict>
-              <v:shape w14:anchorId="13518F35" id="Text Box 8" o:spid="_x0000_s1029" type="#_x0000_t202" style="position:absolute;margin-left:-4.8pt;margin-top:8.8pt;width:609.2pt;height:34pt;z-index:251656192;visibility:visible;mso-wrap-style:square;mso-width-percent:0;mso-height-percent:200;mso-wrap-distance-left:9pt;mso-wrap-distance-top:0;mso-wrap-distance-right:9pt;mso-wrap-distance-bottom:0;mso-position-horizontal:absolute;mso-position-horizontal-relative:text;mso-position-vertical:absolute;mso-position-vertical-relative:text;mso-width-percent:0;mso-height-percent:200;mso-width-relative:margin;mso-height-relative:margin;v-text-anchor:top" o:gfxdata="UEsDBBQABgAIAAAAIQC2gziS/gAAAOEBAAATAAAAW0NvbnRlbnRfVHlwZXNdLnhtbJSRQU7DMBBF 90jcwfIWJU67QAgl6YK0S0CoHGBkTxKLZGx5TGhvj5O2G0SRWNoz/78nu9wcxkFMGNg6quQqL6RA 0s5Y6ir5vt9lD1JwBDIwOMJKHpHlpr69KfdHjyxSmriSfYz+USnWPY7AufNIadK6MEJMx9ApD/oD OlTrorhX2lFEilmcO2RdNtjC5xDF9pCuTyYBB5bi6bQ4syoJ3g9WQ0ymaiLzg5KdCXlKLjvcW893 SUOqXwnz5DrgnHtJTxOsQfEKIT7DmDSUCaxw7Rqn8787ZsmRM9e2VmPeBN4uqYvTtW7jvijg9N/y JsXecLq0q+WD6m8AAAD//wMAUEsDBBQABgAIAAAAIQA4/SH/1gAAAJQBAAALAAAAX3JlbHMvLnJl bHOkkMFqwzAMhu+DvYPRfXGawxijTi+j0GvpHsDYimMaW0Yy2fr2M4PBMnrbUb/Q94l/f/hMi1qR JVI2sOt6UJgd+ZiDgffL8ekFlFSbvV0oo4EbChzGx4f9GRdb25HMsYhqlCwG5lrLq9biZkxWOiqY 22YiTra2kYMu1l1tQD30/bPm3wwYN0x18gb45AdQl1tp5j/sFB2T0FQ7R0nTNEV3j6o9feQzro1i OWA14Fm+Q8a1a8+Bvu/d/dMb2JY5uiPbhG/ktn4cqGU/er3pcvwCAAD//wMAUEsDBBQABgAIAAAA IQCa2qjX4wEAAKgDAAAOAAAAZHJzL2Uyb0RvYy54bWysU8GO0zAQvSPxD5bvNElbtiVqulp2VYS0 LEgLH+A4TmKReMzYbVK+nrHTdgvcEBfLM+O8ee/NZHM79h07KHQaTMGzWcqZMhIqbZqCf/u6e7Pm zHlhKtGBUQU/Ksdvt69fbQabqzm00FUKGYEYlw+24K33Nk8SJ1vVCzcDqwwVa8BeeAqxSSoUA6H3 XTJP05tkAKwsglTOUfZhKvJtxK9rJf3nunbKs67gxM3HE+NZhjPZbkTeoLCtlica4h9Y9EIbanqB ehBesD3qv6B6LREc1H4moU+grrVUUQOpydI/1Dy3wqqohcxx9mKT+3+w8unwbL8g8+N7GGmAUYSz jyC/O2bgvhWmUXeIMLRKVNQ4C5Ylg3X56dNgtctdACmHT1DRkMXeQwQaa+yDK6STEToN4HgxXY2e SUquVoub9ZJKkmrLRbZO41QSkZ+/tuj8BwU9C5eCIw01oovDo/OBjcjPT0IzAzvddXGwnfktQQ9D JrIPhCfqfixHpquCL4K0IKaE6khyEKZ1ofWmSwv4k7OBVqXg7sdeoOKs+2jIknfZMvD3MVi+Xc0p wOtKeV0RRhJUwT1n0/XeT/u4t6ibljqdh3BHNu50VPjC6kSf1iEKP61u2LfrOL56+cG2vwAAAP// AwBQSwMEFAAGAAgAAAAhALYDZwPdAAAACQEAAA8AAABkcnMvZG93bnJldi54bWxMj81OwzAQhO9I vIO1SNxam0ikIcSpKtSWI1Aizm68JBHxj2w3DW/P9kRPq90ZzX5TrWczsglDHJyV8LAUwNC2Tg+2 k9B87hYFsJiU1Wp0FiX8YoR1fXtTqVK7s/3A6ZA6RiE2lkpCn5IvOY9tj0bFpfNoSft2wahEa+i4 DupM4WbkmRA5N2qw9KFXHl96bH8OJyPBJ79fvYa39812N4nma99kQ7eV8v5u3jwDSzinfzNc8Akd amI6upPVkY0SFk85Oem+onnRM1FQl6OE4jEHXlf8ukH9BwAA//8DAFBLAQItABQABgAIAAAAIQC2 gziS/gAAAOEBAAATAAAAAAAAAAAAAAAAAAAAAABbQ29udGVudF9UeXBlc10ueG1sUEsBAi0AFAAG AAgAAAAhADj9If/WAAAAlAEAAAsAAAAAAAAAAAAAAAAALwEAAF9yZWxzLy5yZWxzUEsBAi0AFAAG AAgAAAAhAJraqNfjAQAAqAMAAA4AAAAAAAAAAAAAAAAALgIAAGRycy9lMm9Eb2MueG1sUEsBAi0A FAAGAAgAAAAhALYDZwPdAAAACQEAAA8AAAAAAAAAAAAAAAAAPQQAAGRycy9kb3ducmV2LnhtbFBL BQYAAAAABAAEAPMAAABHBQAAAAA= " filled="f" stroked="f">
+              <v:shape w14:anchorId="13518F35" id="Text Box 8" o:spid="_x0000_s1029" type="#_x0000_t202" style="position:absolute;margin-left:-4.65pt;margin-top:9pt;width:615.7pt;height:34pt;z-index:251656192;visibility:visible;mso-wrap-style:square;mso-width-percent:0;mso-height-percent:200;mso-wrap-distance-left:9pt;mso-wrap-distance-top:0;mso-wrap-distance-right:9pt;mso-wrap-distance-bottom:0;mso-position-horizontal:absolute;mso-position-horizontal-relative:text;mso-position-vertical:absolute;mso-position-vertical-relative:text;mso-width-percent:0;mso-height-percent:200;mso-width-relative:margin;mso-height-relative:margin;v-text-anchor:top" o:gfxdata="UEsDBBQABgAIAAAAIQC2gziS/gAAAOEBAAATAAAAW0NvbnRlbnRfVHlwZXNdLnhtbJSRQU7DMBBF 90jcwfIWJU67QAgl6YK0S0CoHGBkTxKLZGx5TGhvj5O2G0SRWNoz/78nu9wcxkFMGNg6quQqL6RA 0s5Y6ir5vt9lD1JwBDIwOMJKHpHlpr69KfdHjyxSmriSfYz+USnWPY7AufNIadK6MEJMx9ApD/oD OlTrorhX2lFEilmcO2RdNtjC5xDF9pCuTyYBB5bi6bQ4syoJ3g9WQ0ymaiLzg5KdCXlKLjvcW893 SUOqXwnz5DrgnHtJTxOsQfEKIT7DmDSUCaxw7Rqn8787ZsmRM9e2VmPeBN4uqYvTtW7jvijg9N/y JsXecLq0q+WD6m8AAAD//wMAUEsDBBQABgAIAAAAIQA4/SH/1gAAAJQBAAALAAAAX3JlbHMvLnJl bHOkkMFqwzAMhu+DvYPRfXGawxijTi+j0GvpHsDYimMaW0Yy2fr2M4PBMnrbUb/Q94l/f/hMi1qR JVI2sOt6UJgd+ZiDgffL8ekFlFSbvV0oo4EbChzGx4f9GRdb25HMsYhqlCwG5lrLq9biZkxWOiqY 22YiTra2kYMu1l1tQD30/bPm3wwYN0x18gb45AdQl1tp5j/sFB2T0FQ7R0nTNEV3j6o9feQzro1i OWA14Fm+Q8a1a8+Bvu/d/dMb2JY5uiPbhG/ktn4cqGU/er3pcvwCAAD//wMAUEsDBBQABgAIAAAA IQAxTtj94wEAAKgDAAAOAAAAZHJzL2Uyb0RvYy54bWysU8GO0zAQvSPxD5bvNElb2DZqulp2VYS0 LEgLH+A4TmKReMzYbVK+nrHTdgvcEBfLM+O8ee/NZHM79h07KHQaTMGzWcqZMhIqbZqCf/u6e7Pi zHlhKtGBUQU/Ksdvt69fbQabqzm00FUKGYEYlw+24K33Nk8SJ1vVCzcDqwwVa8BeeAqxSSoUA6H3 XTJP03fJAFhZBKmco+zDVOTbiF/XSvrPde2UZ13BiZuPJ8azDGey3Yi8QWFbLU80xD+w6IU21PQC 9SC8YHvUf0H1WiI4qP1MQp9AXWupogZSk6V/qHluhVVRC5nj7MUm9/9g5dPh2X5B5sf3MNIAowhn H0F+d8zAfStMo+4QYWiVqKhxFixLBuvy06fBape7AFIOn6CiIYu9hwg01tgHV0gnI3QawPFiuho9 k5S8WWXrxZpKkmrLRbZK41QSkZ+/tuj8BwU9C5eCIw01oovDo/OBjcjPT0IzAzvddXGwnfktQQ9D JrIPhCfqfixHpquCL4K0IKaE6khyEKZ1ofWmSwv4k7OBVqXg7sdeoOKs+2jIknW2XIbdisHy7c2c AryulNcVYSRBFdxzNl3v/bSPe4u6aanTeQh3ZONOR4UvrE70aR2i8NPqhn27juOrlx9s+wsAAP// AwBQSwMEFAAGAAgAAAAhAPvScQDdAAAACQEAAA8AAABkcnMvZG93bnJldi54bWxMj8FOwzAQRO9I /IO1SNxau0YqIY1TVagtR6BEnN3YTSLitRW7afh7tid63JnR7JtiPbmejXaInUcFi7kAZrH2psNG QfW1m2XAYtJodO/RKvi1Edbl/V2hc+Mv+GnHQ2oYlWDMtYI2pZBzHuvWOh3nPlgk7+QHpxOdQ8PN oC9U7nouhVhypzukD60O9rW19c/h7BSEFPbPb8P7x2a7G0X1va9k12yVenyYNitgyU7pPwxXfEKH kpiO/owmsl7B7OWJkqRnNOnqSykXwI4KsqUAXhb8dkH5BwAA//8DAFBLAQItABQABgAIAAAAIQC2 gziS/gAAAOEBAAATAAAAAAAAAAAAAAAAAAAAAABbQ29udGVudF9UeXBlc10ueG1sUEsBAi0AFAAG AAgAAAAhADj9If/WAAAAlAEAAAsAAAAAAAAAAAAAAAAALwEAAF9yZWxzLy5yZWxzUEsBAi0AFAAG AAgAAAAhADFO2P3jAQAAqAMAAA4AAAAAAAAAAAAAAAAALgIAAGRycy9lMm9Eb2MueG1sUEsBAi0A FAAGAAgAAAAhAPvScQDdAAAACQEAAA8AAAAAAAAAAAAAAAAAPQQAAGRycy9kb3ducmV2LnhtbFBL BQYAAAAABAAEAPMAAABHBQAAAAA= " filled="f" stroked="f">
                 <v:textbox style="mso-fit-shape-to-text:t">
                   <w:txbxContent>
                     <w:p>
@@ -1377,8 +1381,6 @@
           <w:szCs w:val="16"/>
         </w:rPr>
       </w:pPr>
-      <w:proofErr w:type="spellStart"/>
-      <w:proofErr w:type="spellEnd"/>
       <w:r>
         <w:rPr>
           <w:rFonts w:ascii="Montserrat" w:hAnsi="Montserrat" w:cs="Montserrat" w:eastAsia="Montserrat"/>
@@ -1423,7 +1425,7 @@
         <mc:AlternateContent>
           <mc:Choice Requires="wps">
             <w:drawing>
-              <wp:anchor distT="0" distB="0" distL="114300" distR="114300" simplePos="0" relativeHeight="251666432" behindDoc="0" locked="0" layoutInCell="1" allowOverlap="1" wp14:anchorId="5697B4CB" wp14:editId="1E952E06">
+              <wp:anchor distT="0" distB="0" distL="114300" distR="114300" simplePos="0" relativeHeight="251666432" behindDoc="0" locked="0" layoutInCell="1" allowOverlap="1" wp14:anchorId="5697B4CB" wp14:editId="5F479FB7">
                 <wp:simplePos x="0" y="0"/>
                 <wp:positionH relativeFrom="column">
                   <wp:posOffset>769620</wp:posOffset>
@@ -1458,14 +1460,14 @@
                         </a:ln>
                         <a:extLst>
                           <a:ext uri="{909E8E84-426E-40dd-AFC4-6F175D3DCCD1}">
-                            <a14:hiddenFill xmlns:a14="http://schemas.microsoft.com/office/drawing/2010/main" xmlns:mv="urn:schemas-microsoft-com:mac:vml" xmlns:mo="http://schemas.microsoft.com/office/mac/office/2008/main">
+                            <a14:hiddenFill xmlns:mo="http://schemas.microsoft.com/office/mac/office/2008/main" xmlns:mv="urn:schemas-microsoft-com:mac:vml" xmlns:a14="http://schemas.microsoft.com/office/drawing/2010/main">
                               <a:solidFill>
                                 <a:srgbClr val="FFFFFF"/>
                               </a:solidFill>
                             </a14:hiddenFill>
                           </a:ext>
                           <a:ext uri="{91240B29-F687-4f45-9708-019B960494DF}">
-                            <a14:hiddenLine xmlns:a14="http://schemas.microsoft.com/office/drawing/2010/main" xmlns:mv="urn:schemas-microsoft-com:mac:vml" xmlns:mo="http://schemas.microsoft.com/office/mac/office/2008/main" w="9525">
+                            <a14:hiddenLine xmlns:mo="http://schemas.microsoft.com/office/mac/office/2008/main" xmlns:mv="urn:schemas-microsoft-com:mac:vml" xmlns:a14="http://schemas.microsoft.com/office/drawing/2010/main" w="9525">
                               <a:solidFill>
                                 <a:srgbClr val="000000"/>
                               </a:solidFill>
@@ -1607,8 +1609,6 @@
           <w:lang w:val="es-ES"/>
         </w:rPr>
       </w:pPr>
-      <w:proofErr w:type="spellStart"/>
-      <w:proofErr w:type="spellEnd"/>
       <w:r>
         <w:rPr>
           <w:rFonts w:ascii="Montserrat" w:hAnsi="Montserrat" w:cs="Montserrat" w:eastAsia="Montserrat"/>
@@ -1616,7 +1616,7 @@
           <w:color w:val="595959"/>
           <w:sz w:val="36"/>
         </w:rPr>
-        <w:t xml:space="preserve">   TALLER DE SUELDOS Y SALARIOS</w:t>
+        <w:t xml:space="preserve">    TALLER DE SUELDOS Y SALARIOS</w:t>
       </w:r>
     </w:p>
     <w:p>
@@ -1636,7 +1636,7 @@
     </w:p>
     <w:p>
       <w:pPr>
-        <w:ind w:left="1134" w:right="902"/>
+        <w:ind w:left="1134" w:right="1043"/>
         <w:jc w:val="center"/>
         <w:rPr>
           <w:rFonts w:ascii="Montserrat" w:hAnsi="Montserrat"/>
@@ -1662,7 +1662,7 @@
     </w:p>
     <w:p>
       <w:pPr>
-        <w:ind w:left="1134" w:right="902"/>
+        <w:ind w:left="1134" w:right="1043"/>
         <w:jc w:val="center"/>
         <w:rPr>
           <w:rFonts w:ascii="Montserrat" w:hAnsi="Montserrat"/>
@@ -1684,6 +1684,7 @@
     </w:p>
     <w:p>
       <w:pPr>
+        <w:ind w:right="902"/>
         <w:jc w:val="center"/>
         <w:rPr>
           <w:rFonts w:ascii="Montserrat" w:hAnsi="Montserrat"/>
@@ -1700,15 +1701,15 @@
         <mc:AlternateContent>
           <mc:Choice Requires="wps">
             <w:drawing>
-              <wp:anchor distT="0" distB="0" distL="114300" distR="114300" simplePos="0" relativeHeight="251670528" behindDoc="0" locked="0" layoutInCell="1" allowOverlap="1" wp14:anchorId="4C0FE89E" wp14:editId="57B7F66F">
+              <wp:anchor distT="0" distB="0" distL="114300" distR="114300" simplePos="0" relativeHeight="251670528" behindDoc="0" locked="0" layoutInCell="1" allowOverlap="1" wp14:anchorId="4C0FE89E" wp14:editId="01342458">
                 <wp:simplePos x="0" y="0"/>
                 <wp:positionH relativeFrom="column">
-                  <wp:posOffset>10885</wp:posOffset>
+                  <wp:posOffset>52705</wp:posOffset>
                 </wp:positionH>
                 <wp:positionV relativeFrom="paragraph">
-                  <wp:posOffset>130629</wp:posOffset>
+                  <wp:posOffset>119592</wp:posOffset>
                 </wp:positionV>
-                <wp:extent cx="7752443" cy="320040"/>
+                <wp:extent cx="7752080" cy="320040"/>
                 <wp:effectExtent l="0" t="0" r="0" b="3810"/>
                 <wp:wrapNone/>
                 <wp:docPr id="1358735038" name="Text Box 7"/>
@@ -1724,7 +1725,7 @@
                       <wps:spPr bwMode="auto">
                         <a:xfrm>
                           <a:off x="0" y="0"/>
-                          <a:ext cx="7752443" cy="320040"/>
+                          <a:ext cx="7752080" cy="320040"/>
                         </a:xfrm>
                         <a:prstGeom prst="rect">
                           <a:avLst/>
@@ -1735,14 +1736,14 @@
                         </a:ln>
                         <a:extLst>
                           <a:ext uri="{909E8E84-426E-40dd-AFC4-6F175D3DCCD1}">
-                            <a14:hiddenFill xmlns:a14="http://schemas.microsoft.com/office/drawing/2010/main" xmlns:mv="urn:schemas-microsoft-com:mac:vml" xmlns:mo="http://schemas.microsoft.com/office/mac/office/2008/main">
+                            <a14:hiddenFill xmlns:mo="http://schemas.microsoft.com/office/mac/office/2008/main" xmlns:mv="urn:schemas-microsoft-com:mac:vml" xmlns:a14="http://schemas.microsoft.com/office/drawing/2010/main">
                               <a:solidFill>
                                 <a:srgbClr val="FFFFFF"/>
                               </a:solidFill>
                             </a14:hiddenFill>
                           </a:ext>
                           <a:ext uri="{91240B29-F687-4f45-9708-019B960494DF}">
-                            <a14:hiddenLine xmlns:a14="http://schemas.microsoft.com/office/drawing/2010/main" xmlns:mv="urn:schemas-microsoft-com:mac:vml" xmlns:mo="http://schemas.microsoft.com/office/mac/office/2008/main" w="9525">
+                            <a14:hiddenLine xmlns:mo="http://schemas.microsoft.com/office/mac/office/2008/main" xmlns:mv="urn:schemas-microsoft-com:mac:vml" xmlns:a14="http://schemas.microsoft.com/office/drawing/2010/main" w="9525">
                               <a:solidFill>
                                 <a:srgbClr val="000000"/>
                               </a:solidFill>
@@ -1757,8 +1758,7 @@
                         <w:txbxContent>
                           <w:p>
                             <w:pPr>
-                              <w:ind w:right="1942"/>
-                              <w:jc w:val="center"/>
+                              <w:ind w:left="3545" w:right="1942" w:firstLine="709"/>
                               <w:rPr>
                                 <w:rFonts w:ascii="Montserrat" w:hAnsi="Montserrat"/>
                                 <w:color w:val="595959" w:themeColor="text1" w:themeTint="A6"/>
@@ -1805,13 +1805,16 @@
           </mc:Choice>
           <mc:Fallback>
             <w:pict>
-              <v:shape w14:anchorId="4C0FE89E" id="_x0000_s1031" type="#_x0000_t202" style="position:absolute;left:0;text-align:left;margin-left:.85pt;margin-top:10.3pt;width:610.45pt;height:25.2pt;z-index:251670528;visibility:visible;mso-wrap-style:square;mso-width-percent:0;mso-height-percent:0;mso-wrap-distance-left:9pt;mso-wrap-distance-top:0;mso-wrap-distance-right:9pt;mso-wrap-distance-bottom:0;mso-position-horizontal:absolute;mso-position-horizontal-relative:text;mso-position-vertical:absolute;mso-position-vertical-relative:text;mso-width-percent:0;mso-height-percent:0;mso-width-relative:margin;mso-height-relative:margin;v-text-anchor:top" o:gfxdata="UEsDBBQABgAIAAAAIQC2gziS/gAAAOEBAAATAAAAW0NvbnRlbnRfVHlwZXNdLnhtbJSRQU7DMBBF 90jcwfIWJU67QAgl6YK0S0CoHGBkTxKLZGx5TGhvj5O2G0SRWNoz/78nu9wcxkFMGNg6quQqL6RA 0s5Y6ir5vt9lD1JwBDIwOMJKHpHlpr69KfdHjyxSmriSfYz+USnWPY7AufNIadK6MEJMx9ApD/oD OlTrorhX2lFEilmcO2RdNtjC5xDF9pCuTyYBB5bi6bQ4syoJ3g9WQ0ymaiLzg5KdCXlKLjvcW893 SUOqXwnz5DrgnHtJTxOsQfEKIT7DmDSUCaxw7Rqn8787ZsmRM9e2VmPeBN4uqYvTtW7jvijg9N/y JsXecLq0q+WD6m8AAAD//wMAUEsDBBQABgAIAAAAIQA4/SH/1gAAAJQBAAALAAAAX3JlbHMvLnJl bHOkkMFqwzAMhu+DvYPRfXGawxijTi+j0GvpHsDYimMaW0Yy2fr2M4PBMnrbUb/Q94l/f/hMi1qR JVI2sOt6UJgd+ZiDgffL8ekFlFSbvV0oo4EbChzGx4f9GRdb25HMsYhqlCwG5lrLq9biZkxWOiqY 22YiTra2kYMu1l1tQD30/bPm3wwYN0x18gb45AdQl1tp5j/sFB2T0FQ7R0nTNEV3j6o9feQzro1i OWA14Fm+Q8a1a8+Bvu/d/dMb2JY5uiPbhG/ktn4cqGU/er3pcvwCAAD//wMAUEsDBBQABgAIAAAA IQA/1dF85QEAAKgDAAAOAAAAZHJzL2Uyb0RvYy54bWysU9uO0zAQfUfiHyy/07TdlkLUdLXsahHS cpEWPmDiOIlF4jFjt0n5esZOt1vgDfFieWacM+ecmWyvx74TB03eoC3kYjaXQluFlbFNIb99vX/1 RgofwFbQodWFPGovr3cvX2wHl+sltthVmgSDWJ8PrpBtCC7PMq9a3YOfodOWizVSD4FDarKKYGD0 vsuW8/nrbECqHKHS3nP2birKXcKva63C57r2OoiukMwtpJPSWcYz220hbwhca9SJBvwDix6M5aZn qDsIIPZk/oLqjSL0WIeZwj7DujZKJw2sZjH/Q81jC04nLWyOd2eb/P+DVZ8Oj+4LiTC+w5EHmER4 94DquxcWb1uwjb4hwqHVUHHjRbQsG5zPT59Gq33uI0g5fMSKhwz7gAlorKmPrrBOweg8gOPZdD0G oTi52ayXq9WVFIprVzzTVZpKBvnT1458eK+xF/FSSOKhJnQ4PPgQ2UD+9CQ2s3hvui4NtrO/Jfhh zCT2kfBEPYzlKExVyHWUFsWUWB1ZDuG0LrzefGmRfkox8KoU0v/YA2kpug+WLXm7WDFnEVKwWm+W HNBlpbysgFUMVcggxXS9DdM+7h2ZpuVO0xAs3rCNtUkKn1md6PM6JOGn1Y37dhmnV88/2O4XAAAA //8DAFBLAwQUAAYACAAAACEAEDDredwAAAAIAQAADwAAAGRycy9kb3ducmV2LnhtbEyPwU7DMBBE 70j9B2srcaN2LWghxKkqEFcQBSr15sbbJGq8jmK3CX/P9kRvO5rR7Jt8NfpWnLGPTSAD85kCgVQG 11Bl4Pvr7e4RREyWnG0DoYFfjLAqJje5zVwY6BPPm1QJLqGYWQN1Sl0mZSxr9DbOQofE3iH03iaW fSVdbwcu963USi2ktw3xh9p2+FJjedycvIGf98Nue68+qlf/0A1hVJL8kzTmdjqun0EkHNN/GC74 jA4FM+3DiVwULeslBw1otQBxsbXWfO0NLOcKZJHL6wHFHwAAAP//AwBQSwECLQAUAAYACAAAACEA toM4kv4AAADhAQAAEwAAAAAAAAAAAAAAAAAAAAAAW0NvbnRlbnRfVHlwZXNdLnhtbFBLAQItABQA BgAIAAAAIQA4/SH/1gAAAJQBAAALAAAAAAAAAAAAAAAAAC8BAABfcmVscy8ucmVsc1BLAQItABQA BgAIAAAAIQA/1dF85QEAAKgDAAAOAAAAAAAAAAAAAAAAAC4CAABkcnMvZTJvRG9jLnhtbFBLAQIt ABQABgAIAAAAIQAQMOt53AAAAAgBAAAPAAAAAAAAAAAAAAAAAD8EAABkcnMvZG93bnJldi54bWxQ SwUGAAAAAAQABADzAAAASAUAAAAA " filled="f" stroked="f">
+              <v:shapetype w14:anchorId="4C0FE89E" id="_x0000_t202" coordsize="21600,21600" o:spt="202" path="m,l,21600r21600,l21600,xe">
+                <v:stroke joinstyle="miter"/>
+                <v:path gradientshapeok="t" o:connecttype="rect"/>
+              </v:shapetype>
+              <v:shape id="_x0000_s1031" type="#_x0000_t202" style="position:absolute;left:0;text-align:left;margin-left:4.15pt;margin-top:9.4pt;width:610.4pt;height:25.2pt;z-index:251670528;visibility:visible;mso-wrap-style:square;mso-width-percent:0;mso-height-percent:0;mso-wrap-distance-left:9pt;mso-wrap-distance-top:0;mso-wrap-distance-right:9pt;mso-wrap-distance-bottom:0;mso-position-horizontal:absolute;mso-position-horizontal-relative:text;mso-position-vertical:absolute;mso-position-vertical-relative:text;mso-width-percent:0;mso-height-percent:0;mso-width-relative:margin;mso-height-relative:margin;v-text-anchor:top" o:gfxdata="UEsDBBQABgAIAAAAIQC2gziS/gAAAOEBAAATAAAAW0NvbnRlbnRfVHlwZXNdLnhtbJSRQU7DMBBF 90jcwfIWJU67QAgl6YK0S0CoHGBkTxKLZGx5TGhvj5O2G0SRWNoz/78nu9wcxkFMGNg6quQqL6RA 0s5Y6ir5vt9lD1JwBDIwOMJKHpHlpr69KfdHjyxSmriSfYz+USnWPY7AufNIadK6MEJMx9ApD/oD OlTrorhX2lFEilmcO2RdNtjC5xDF9pCuTyYBB5bi6bQ4syoJ3g9WQ0ymaiLzg5KdCXlKLjvcW893 SUOqXwnz5DrgnHtJTxOsQfEKIT7DmDSUCaxw7Rqn8787ZsmRM9e2VmPeBN4uqYvTtW7jvijg9N/y JsXecLq0q+WD6m8AAAD//wMAUEsDBBQABgAIAAAAIQA4/SH/1gAAAJQBAAALAAAAX3JlbHMvLnJl bHOkkMFqwzAMhu+DvYPRfXGawxijTi+j0GvpHsDYimMaW0Yy2fr2M4PBMnrbUb/Q94l/f/hMi1qR JVI2sOt6UJgd+ZiDgffL8ekFlFSbvV0oo4EbChzGx4f9GRdb25HMsYhqlCwG5lrLq9biZkxWOiqY 22YiTra2kYMu1l1tQD30/bPm3wwYN0x18gb45AdQl1tp5j/sFB2T0FQ7R0nTNEV3j6o9feQzro1i OWA14Fm+Q8a1a8+Bvu/d/dMb2JY5uiPbhG/ktn4cqGU/er3pcvwCAAD//wMAUEsDBBQABgAIAAAA IQChV6ee5AEAAKgDAAAOAAAAZHJzL2Uyb0RvYy54bWysU9uO0zAQfUfiHyy/06SlpUvUdLXsahHS cpEWPsBxnMYi8ZgZt0n5esZOt1vgDfFieWacM+ecmWyux74TB4NkwZVyPsulME5Dbd2ulN++3r+6 koKCcrXqwJlSHg3J6+3LF5vBF2YBLXS1QcEgjorBl7INwRdZRro1vaIZeOO42AD2KnCIu6xGNTB6 32WLPH+TDYC1R9CGiLN3U1FuE37TGB0+Nw2ZILpSMreQTkxnFc9su1HFDpVvrT7RUP/AolfWcdMz 1J0KSuzR/gXVW41A0ISZhj6DprHaJA2sZp7/oeaxVd4kLWwO+bNN9P9g9afDo/+CIozvYOQBJhHk H0B/J+HgtlVuZ24QYWiNqrnxPFqWDZ6K06fRaiooglTDR6h5yGofIAGNDfbRFdYpGJ0HcDybbsYg NCfX69Uiv+KS5tprnukyTSVTxdPXHim8N9CLeCkl8lATujo8UIhsVPH0JDZzcG+7Lg22c78l+GHM JPaR8EQ9jNUobF3KVZQWxVRQH1kOwrQuvN58aQF/SjHwqpSSfuwVGim6D44teTtfMmcRUrBcrRcc 4GWluqwopxmqlEGK6Xobpn3ce7S7ljtNQ3BwwzY2Nil8ZnWiz+uQhJ9WN+7bZZxePf9g218AAAD/ /wMAUEsDBBQABgAIAAAAIQAtH8gK3AAAAAgBAAAPAAAAZHJzL2Rvd25yZXYueG1sTI/BTsMwEETv SPyDtUjcqN0AVRLiVFURVxClrdSbG2+TiHgdxW4T/p7tCY47M5p9Uywn14kLDqH1pGE+UyCQKm9b qjVsv94eUhAhGrKm84QafjDAsry9KUxu/UifeNnEWnAJhdxoaGLscylD1aAzYeZ7JPZOfnAm8jnU 0g5m5HLXyUSphXSmJf7QmB7XDVbfm7PTsHs/HfZP6qN+dc/96CclyWVS6/u7afUCIuIU/8JwxWd0 KJnp6M9kg+g0pI8cZDnlAVc7SbI5iKOGRZaALAv5f0D5CwAA//8DAFBLAQItABQABgAIAAAAIQC2 gziS/gAAAOEBAAATAAAAAAAAAAAAAAAAAAAAAABbQ29udGVudF9UeXBlc10ueG1sUEsBAi0AFAAG AAgAAAAhADj9If/WAAAAlAEAAAsAAAAAAAAAAAAAAAAALwEAAF9yZWxzLy5yZWxzUEsBAi0AFAAG AAgAAAAhAKFXp57kAQAAqAMAAA4AAAAAAAAAAAAAAAAALgIAAGRycy9lMm9Eb2MueG1sUEsBAi0A FAAGAAgAAAAhAC0fyArcAAAACAEAAA8AAAAAAAAAAAAAAAAAPgQAAGRycy9kb3ducmV2LnhtbFBL BQYAAAAABAAEAPMAAABHBQAAAAA= " filled="f" stroked="f">
                 <v:textbox>
                   <w:txbxContent>
                     <w:p>
                       <w:pPr>
-                        <w:ind w:right="1942"/>
-                        <w:jc w:val="center"/>
+                        <w:ind w:left="3545" w:right="1942" w:firstLine="709"/>
                         <w:rPr>
                           <w:rFonts w:ascii="Montserrat" w:hAnsi="Montserrat"/>
                           <w:color w:val="595959" w:themeColor="text1" w:themeTint="A6"/>
@@ -1849,7 +1852,7 @@
     </w:p>
     <w:p>
       <w:pPr>
-        <w:ind w:left="5812" w:right="3311"/>
+        <w:ind w:left="4963" w:right="3311" w:firstLine="709"/>
         <w:rPr>
           <w:rFonts w:ascii="Montserrat" w:hAnsi="Montserrat"/>
           <w:color w:val="595959" w:themeColor="text1" w:themeTint="A6"/>
@@ -1968,14 +1971,14 @@
                         </a:ln>
                         <a:extLst>
                           <a:ext uri="{909E8E84-426E-40dd-AFC4-6F175D3DCCD1}">
-                            <a14:hiddenFill xmlns:mo="http://schemas.microsoft.com/office/mac/office/2008/main" xmlns:mv="urn:schemas-microsoft-com:mac:vml" xmlns:a14="http://schemas.microsoft.com/office/drawing/2010/main">
+                            <a14:hiddenFill xmlns:a14="http://schemas.microsoft.com/office/drawing/2010/main" xmlns:mv="urn:schemas-microsoft-com:mac:vml" xmlns:mo="http://schemas.microsoft.com/office/mac/office/2008/main">
                               <a:solidFill>
                                 <a:srgbClr val="FFFFFF"/>
                               </a:solidFill>
                             </a14:hiddenFill>
                           </a:ext>
                           <a:ext uri="{91240B29-F687-4f45-9708-019B960494DF}">
-                            <a14:hiddenLine xmlns:mo="http://schemas.microsoft.com/office/mac/office/2008/main" xmlns:mv="urn:schemas-microsoft-com:mac:vml" xmlns:a14="http://schemas.microsoft.com/office/drawing/2010/main" w="9525">
+                            <a14:hiddenLine xmlns:a14="http://schemas.microsoft.com/office/drawing/2010/main" xmlns:mv="urn:schemas-microsoft-com:mac:vml" xmlns:mo="http://schemas.microsoft.com/office/mac/office/2008/main" w="9525">
                               <a:solidFill>
                                 <a:srgbClr val="000000"/>
                               </a:solidFill>
@@ -2938,14 +2941,14 @@
                       </a:ln>
                       <a:extLst>
                         <a:ext uri="{909E8E84-426E-40dd-AFC4-6F175D3DCCD1}">
-                          <a14:hiddenFill xmlns:mo="http://schemas.microsoft.com/office/mac/office/2008/main" xmlns:mv="urn:schemas-microsoft-com:mac:vml" xmlns:a14="http://schemas.microsoft.com/office/drawing/2010/main">
+                          <a14:hiddenFill xmlns:a14="http://schemas.microsoft.com/office/drawing/2010/main" xmlns:mv="urn:schemas-microsoft-com:mac:vml" xmlns:mo="http://schemas.microsoft.com/office/mac/office/2008/main">
                             <a:solidFill>
                               <a:srgbClr val="FFFFFF"/>
                             </a:solidFill>
                           </a14:hiddenFill>
                         </a:ext>
                         <a:ext uri="{91240B29-F687-4f45-9708-019B960494DF}">
-                          <a14:hiddenLine xmlns:mo="http://schemas.microsoft.com/office/mac/office/2008/main" xmlns:mv="urn:schemas-microsoft-com:mac:vml" xmlns:a14="http://schemas.microsoft.com/office/drawing/2010/main" w="9525">
+                          <a14:hiddenLine xmlns:a14="http://schemas.microsoft.com/office/drawing/2010/main" xmlns:mv="urn:schemas-microsoft-com:mac:vml" xmlns:mo="http://schemas.microsoft.com/office/mac/office/2008/main" w="9525">
                             <a:solidFill>
                               <a:srgbClr val="000000"/>
                             </a:solidFill>

</xml_diff>